<commit_message>
Update documentation for recent changes - add processor property support to SetTimeSeriesValuesFromLookupTable command.
</commit_message>
<xml_diff>
--- a/doc/UserManual/Word/60_Command_SetTimeSeriesValuesFromLookupTable.docx
+++ b/doc/UserManual/Word/60_Command_SetTimeSeriesValuesFromLookupTable.docx
@@ -13,6 +13,8 @@
       <w:r>
         <w:t xml:space="preserve"> </w:t>
       </w:r>
+      <w:proofErr w:type="spellStart"/>
+      <w:proofErr w:type="gramStart"/>
       <w:r>
         <w:t>Set</w:t>
       </w:r>
@@ -31,9 +33,11 @@
       <w:r>
         <w:t>Table</w:t>
       </w:r>
+      <w:proofErr w:type="spellEnd"/>
       <w:r>
         <w:t>()</w:t>
       </w:r>
+      <w:proofErr w:type="gramEnd"/>
     </w:p>
     <w:p>
       <w:pPr>
@@ -81,49 +85,52 @@
         <w:t>1</w:t>
       </w:r>
       <w:r>
-        <w:t>0.</w:t>
-      </w:r>
-      <w:r>
-        <w:t>27</w:t>
+        <w:t>1</w:t>
+      </w:r>
+      <w:r>
+        <w:t>.</w:t>
+      </w:r>
+      <w:r>
+        <w:t>03</w:t>
       </w:r>
       <w:r>
         <w:t>.0</w:t>
       </w:r>
       <w:r>
+        <w:t>4</w:t>
+      </w:r>
+      <w:r>
+        <w:t>,</w:t>
+      </w:r>
+      <w:r>
+        <w:t xml:space="preserve"> </w:t>
+      </w:r>
+      <w:r>
+        <w:t>20</w:t>
+      </w:r>
+      <w:r>
+        <w:t>1</w:t>
+      </w:r>
+      <w:r>
+        <w:t>5</w:t>
+      </w:r>
+      <w:r>
+        <w:t>-</w:t>
+      </w:r>
+      <w:r>
         <w:t>0</w:t>
       </w:r>
       <w:r>
-        <w:t>,</w:t>
-      </w:r>
-      <w:r>
-        <w:t xml:space="preserve"> </w:t>
-      </w:r>
-      <w:r>
-        <w:t>20</w:t>
+        <w:t>6</w:t>
+      </w:r>
+      <w:r>
+        <w:t>-</w:t>
       </w:r>
       <w:r>
         <w:t>1</w:t>
       </w:r>
       <w:r>
-        <w:t>4</w:t>
-      </w:r>
-      <w:r>
-        <w:t>-</w:t>
-      </w:r>
-      <w:r>
-        <w:t>0</w:t>
-      </w:r>
-      <w:r>
-        <w:t>2</w:t>
-      </w:r>
-      <w:r>
-        <w:t>-</w:t>
-      </w:r>
-      <w:r>
         <w:t>1</w:t>
-      </w:r>
-      <w:r>
-        <w:t>8</w:t>
       </w:r>
     </w:p>
     <w:p>
@@ -143,6 +150,8 @@
       <w:r>
         <w:t xml:space="preserve">The </w:t>
       </w:r>
+      <w:proofErr w:type="spellStart"/>
+      <w:proofErr w:type="gramStart"/>
       <w:r>
         <w:rPr>
           <w:rStyle w:val="RTiSWDocLiteralText"/>
@@ -179,11 +188,19 @@
         </w:rPr>
         <w:t>Table</w:t>
       </w:r>
+      <w:proofErr w:type="spellEnd"/>
       <w:r>
         <w:rPr>
           <w:rStyle w:val="RTiSWDocLiteralText"/>
         </w:rPr>
-        <w:t>()</w:t>
+        <w:t>(</w:t>
+      </w:r>
+      <w:proofErr w:type="gramEnd"/>
+      <w:r>
+        <w:rPr>
+          <w:rStyle w:val="RTiSWDocLiteralText"/>
+        </w:rPr>
+        <w:t>)</w:t>
       </w:r>
       <w:r>
         <w:t xml:space="preserve"> command </w:t>
@@ -317,9 +334,9 @@
         </w:rPr>
         <w:drawing>
           <wp:inline distT="0" distB="0" distL="0" distR="0">
-            <wp:extent cx="5943600" cy="4388485"/>
-            <wp:effectExtent l="0" t="0" r="0" b="0"/>
-            <wp:docPr id="2" name="Picture 2"/>
+            <wp:extent cx="5943600" cy="3460115"/>
+            <wp:effectExtent l="0" t="0" r="0" b="6985"/>
+            <wp:docPr id="1" name="Picture 1"/>
             <wp:cNvGraphicFramePr>
               <a:graphicFrameLocks xmlns:a="http://schemas.openxmlformats.org/drawingml/2006/main" noChangeAspect="1"/>
             </wp:cNvGraphicFramePr>
@@ -327,7 +344,7 @@
               <a:graphicData uri="http://schemas.openxmlformats.org/drawingml/2006/picture">
                 <pic:pic xmlns:pic="http://schemas.openxmlformats.org/drawingml/2006/picture">
                   <pic:nvPicPr>
-                    <pic:cNvPr id="2" name="command_SetTimeSeriesValuesFromLookupTable.png"/>
+                    <pic:cNvPr id="1" name="command_SetTimeSeriesValuesFromLookupTable.png"/>
                     <pic:cNvPicPr/>
                   </pic:nvPicPr>
                   <pic:blipFill>
@@ -345,7 +362,7 @@
                   <pic:spPr>
                     <a:xfrm>
                       <a:off x="0" y="0"/>
-                      <a:ext cx="5943600" cy="4388485"/>
+                      <a:ext cx="5943600" cy="3460115"/>
                     </a:xfrm>
                     <a:prstGeom prst="rect">
                       <a:avLst/>
@@ -362,6 +379,7 @@
       <w:pPr>
         <w:pStyle w:val="RTiSWDocNote"/>
       </w:pPr>
+      <w:proofErr w:type="spellStart"/>
       <w:r>
         <w:t>Set</w:t>
       </w:r>
@@ -380,11 +398,14 @@
       <w:r>
         <w:t>Table</w:t>
       </w:r>
+      <w:proofErr w:type="spellEnd"/>
     </w:p>
     <w:p>
       <w:pPr>
         <w:pStyle w:val="RTiSWDocFigureTableTitle"/>
       </w:pPr>
+      <w:proofErr w:type="spellStart"/>
+      <w:proofErr w:type="gramStart"/>
       <w:r>
         <w:t>Set</w:t>
       </w:r>
@@ -403,15 +424,220 @@
       <w:r>
         <w:t>Table</w:t>
       </w:r>
-      <w:r>
-        <w:t>() Command Editor</w:t>
+      <w:proofErr w:type="spellEnd"/>
+      <w:r>
+        <w:t>(</w:t>
+      </w:r>
+      <w:proofErr w:type="gramEnd"/>
+      <w:r>
+        <w:t>) Command Editor</w:t>
+      </w:r>
+      <w:r>
+        <w:t xml:space="preserve"> for Time Series Parameters</w:t>
       </w:r>
     </w:p>
     <w:p/>
+    <w:p>
+      <w:pPr>
+        <w:numPr>
+          <w:ilvl w:val="12"/>
+          <w:numId w:val="0"/>
+        </w:numPr>
+        <w:jc w:val="center"/>
+      </w:pPr>
+      <w:r>
+        <w:rPr>
+          <w:noProof/>
+        </w:rPr>
+        <w:lastRenderedPageBreak/>
+        <w:drawing>
+          <wp:inline distT="0" distB="0" distL="0" distR="0">
+            <wp:extent cx="5943600" cy="1842135"/>
+            <wp:effectExtent l="0" t="0" r="0" b="5715"/>
+            <wp:docPr id="4" name="Picture 4"/>
+            <wp:cNvGraphicFramePr>
+              <a:graphicFrameLocks xmlns:a="http://schemas.openxmlformats.org/drawingml/2006/main" noChangeAspect="1"/>
+            </wp:cNvGraphicFramePr>
+            <a:graphic xmlns:a="http://schemas.openxmlformats.org/drawingml/2006/main">
+              <a:graphicData uri="http://schemas.openxmlformats.org/drawingml/2006/picture">
+                <pic:pic xmlns:pic="http://schemas.openxmlformats.org/drawingml/2006/picture">
+                  <pic:nvPicPr>
+                    <pic:cNvPr id="4" name="command_SetTimeSeriesValuesFromLookupTable_Lookup.png"/>
+                    <pic:cNvPicPr/>
+                  </pic:nvPicPr>
+                  <pic:blipFill>
+                    <a:blip r:embed="rId8">
+                      <a:extLst>
+                        <a:ext uri="{28A0092B-C50C-407E-A947-70E740481C1C}">
+                          <a14:useLocalDpi xmlns:a14="http://schemas.microsoft.com/office/drawing/2010/main" val="0"/>
+                        </a:ext>
+                      </a:extLst>
+                    </a:blip>
+                    <a:stretch>
+                      <a:fillRect/>
+                    </a:stretch>
+                  </pic:blipFill>
+                  <pic:spPr>
+                    <a:xfrm>
+                      <a:off x="0" y="0"/>
+                      <a:ext cx="5943600" cy="1842135"/>
+                    </a:xfrm>
+                    <a:prstGeom prst="rect">
+                      <a:avLst/>
+                    </a:prstGeom>
+                  </pic:spPr>
+                </pic:pic>
+              </a:graphicData>
+            </a:graphic>
+          </wp:inline>
+        </w:drawing>
+      </w:r>
+    </w:p>
+    <w:p>
+      <w:pPr>
+        <w:pStyle w:val="RTiSWDocNote"/>
+      </w:pPr>
+      <w:proofErr w:type="spellStart"/>
+      <w:r>
+        <w:t>SetTimeSeriesValuesFromLookupTable</w:t>
+      </w:r>
+      <w:r>
+        <w:t>_Lookup</w:t>
+      </w:r>
+      <w:proofErr w:type="spellEnd"/>
+    </w:p>
+    <w:p>
+      <w:pPr>
+        <w:pStyle w:val="RTiSWDocFigureTableTitle"/>
+      </w:pPr>
+      <w:proofErr w:type="spellStart"/>
+      <w:proofErr w:type="gramStart"/>
+      <w:r>
+        <w:t>SetTimeSeriesValuesFromLookupTable</w:t>
+      </w:r>
+      <w:proofErr w:type="spellEnd"/>
+      <w:r>
+        <w:t>(</w:t>
+      </w:r>
+      <w:proofErr w:type="gramEnd"/>
+      <w:r>
+        <w:t xml:space="preserve">) Command Editor </w:t>
+      </w:r>
+      <w:r>
+        <w:t>for</w:t>
+      </w:r>
+      <w:r>
+        <w:t xml:space="preserve"> </w:t>
+      </w:r>
+      <w:r>
+        <w:t>Lookup Table</w:t>
+      </w:r>
+      <w:r>
+        <w:t xml:space="preserve"> Parameters</w:t>
+      </w:r>
+    </w:p>
     <w:p/>
     <w:p>
-      <w:r>
-        <w:lastRenderedPageBreak/>
+      <w:pPr>
+        <w:numPr>
+          <w:ilvl w:val="12"/>
+          <w:numId w:val="0"/>
+        </w:numPr>
+        <w:jc w:val="center"/>
+      </w:pPr>
+      <w:r>
+        <w:rPr>
+          <w:noProof/>
+        </w:rPr>
+        <w:drawing>
+          <wp:inline distT="0" distB="0" distL="0" distR="0">
+            <wp:extent cx="5943600" cy="1887220"/>
+            <wp:effectExtent l="0" t="0" r="0" b="0"/>
+            <wp:docPr id="6" name="Picture 6"/>
+            <wp:cNvGraphicFramePr>
+              <a:graphicFrameLocks xmlns:a="http://schemas.openxmlformats.org/drawingml/2006/main" noChangeAspect="1"/>
+            </wp:cNvGraphicFramePr>
+            <a:graphic xmlns:a="http://schemas.openxmlformats.org/drawingml/2006/main">
+              <a:graphicData uri="http://schemas.openxmlformats.org/drawingml/2006/picture">
+                <pic:pic xmlns:pic="http://schemas.openxmlformats.org/drawingml/2006/picture">
+                  <pic:nvPicPr>
+                    <pic:cNvPr id="6" name="command_SetTimeSeriesValuesFromLookupTable_Time.png"/>
+                    <pic:cNvPicPr/>
+                  </pic:nvPicPr>
+                  <pic:blipFill>
+                    <a:blip r:embed="rId9">
+                      <a:extLst>
+                        <a:ext uri="{28A0092B-C50C-407E-A947-70E740481C1C}">
+                          <a14:useLocalDpi xmlns:a14="http://schemas.microsoft.com/office/drawing/2010/main" val="0"/>
+                        </a:ext>
+                      </a:extLst>
+                    </a:blip>
+                    <a:stretch>
+                      <a:fillRect/>
+                    </a:stretch>
+                  </pic:blipFill>
+                  <pic:spPr>
+                    <a:xfrm>
+                      <a:off x="0" y="0"/>
+                      <a:ext cx="5943600" cy="1887220"/>
+                    </a:xfrm>
+                    <a:prstGeom prst="rect">
+                      <a:avLst/>
+                    </a:prstGeom>
+                  </pic:spPr>
+                </pic:pic>
+              </a:graphicData>
+            </a:graphic>
+          </wp:inline>
+        </w:drawing>
+      </w:r>
+    </w:p>
+    <w:p>
+      <w:pPr>
+        <w:pStyle w:val="RTiSWDocNote"/>
+      </w:pPr>
+      <w:proofErr w:type="spellStart"/>
+      <w:r>
+        <w:t>SetTimeSeriesValuesFromLookupTable</w:t>
+      </w:r>
+      <w:r>
+        <w:t>_Time</w:t>
+      </w:r>
+      <w:proofErr w:type="spellEnd"/>
+    </w:p>
+    <w:p>
+      <w:pPr>
+        <w:pStyle w:val="RTiSWDocFigureTableTitle"/>
+      </w:pPr>
+      <w:proofErr w:type="spellStart"/>
+      <w:proofErr w:type="gramStart"/>
+      <w:r>
+        <w:t>SetTimeSeriesValuesFromLookupTable</w:t>
+      </w:r>
+      <w:proofErr w:type="spellEnd"/>
+      <w:r>
+        <w:t>(</w:t>
+      </w:r>
+      <w:proofErr w:type="gramEnd"/>
+      <w:r>
+        <w:t xml:space="preserve">) Command Editor </w:t>
+      </w:r>
+      <w:r>
+        <w:t>for</w:t>
+      </w:r>
+      <w:r>
+        <w:t xml:space="preserve"> </w:t>
+      </w:r>
+      <w:r>
+        <w:t>Period and Window</w:t>
+      </w:r>
+      <w:r>
+        <w:t xml:space="preserve"> Parameters</w:t>
+      </w:r>
+    </w:p>
+    <w:p/>
+    <w:p>
+      <w:r>
         <w:t>The command syntax is as follows:</w:t>
       </w:r>
     </w:p>
@@ -423,6 +649,8 @@
           <w:rStyle w:val="RTiSWDocLiteralText"/>
         </w:rPr>
       </w:pPr>
+      <w:proofErr w:type="spellStart"/>
+      <w:proofErr w:type="gramStart"/>
       <w:r>
         <w:rPr>
           <w:rStyle w:val="RTiSWDocLiteralText"/>
@@ -459,12 +687,14 @@
         </w:rPr>
         <w:t>Table</w:t>
       </w:r>
+      <w:proofErr w:type="spellEnd"/>
       <w:r>
         <w:rPr>
           <w:rStyle w:val="RTiSWDocLiteralText"/>
         </w:rPr>
         <w:t>(</w:t>
       </w:r>
+      <w:proofErr w:type="gramEnd"/>
       <w:r>
         <w:rPr>
           <w:rStyle w:val="RTiSWDocLiteralText"/>
@@ -532,12 +762,6 @@
         <w:gridCol w:w="1669"/>
       </w:tblGrid>
       <w:tr>
-        <w:tblPrEx>
-          <w:tblCellMar>
-            <w:top w:w="0" w:type="dxa"/>
-            <w:bottom w:w="0" w:type="dxa"/>
-          </w:tblCellMar>
-        </w:tblPrEx>
         <w:trPr>
           <w:tblHeader/>
           <w:jc w:val="center"/>
@@ -586,12 +810,6 @@
         </w:tc>
       </w:tr>
       <w:tr>
-        <w:tblPrEx>
-          <w:tblCellMar>
-            <w:top w:w="0" w:type="dxa"/>
-            <w:bottom w:w="0" w:type="dxa"/>
-          </w:tblCellMar>
-        </w:tblPrEx>
         <w:trPr>
           <w:jc w:val="center"/>
         </w:trPr>
@@ -605,6 +823,7 @@
                 <w:rStyle w:val="RTiSWDocLiteralText"/>
               </w:rPr>
             </w:pPr>
+            <w:proofErr w:type="spellStart"/>
             <w:r>
               <w:rPr>
                 <w:rStyle w:val="RTiSWDocLiteralText"/>
@@ -617,6 +836,7 @@
               </w:rPr>
               <w:t>TSID</w:t>
             </w:r>
+            <w:proofErr w:type="spellEnd"/>
           </w:p>
         </w:tc>
         <w:tc>
@@ -644,12 +864,6 @@
         </w:tc>
       </w:tr>
       <w:tr>
-        <w:tblPrEx>
-          <w:tblCellMar>
-            <w:top w:w="0" w:type="dxa"/>
-            <w:bottom w:w="0" w:type="dxa"/>
-          </w:tblCellMar>
-        </w:tblPrEx>
         <w:trPr>
           <w:jc w:val="center"/>
         </w:trPr>
@@ -663,6 +877,7 @@
                 <w:rStyle w:val="RTiSWDocLiteralText"/>
               </w:rPr>
             </w:pPr>
+            <w:proofErr w:type="spellStart"/>
             <w:r>
               <w:rPr>
                 <w:rStyle w:val="RTiSWDocLiteralText"/>
@@ -675,6 +890,7 @@
               </w:rPr>
               <w:t>TSID</w:t>
             </w:r>
+            <w:proofErr w:type="spellEnd"/>
           </w:p>
         </w:tc>
         <w:tc>
@@ -717,12 +933,6 @@
         </w:tc>
       </w:tr>
       <w:tr>
-        <w:tblPrEx>
-          <w:tblCellMar>
-            <w:top w:w="0" w:type="dxa"/>
-            <w:bottom w:w="0" w:type="dxa"/>
-          </w:tblCellMar>
-        </w:tblPrEx>
         <w:trPr>
           <w:jc w:val="center"/>
         </w:trPr>
@@ -736,12 +946,14 @@
                 <w:rStyle w:val="RTiSWDocLiteralText"/>
               </w:rPr>
             </w:pPr>
+            <w:proofErr w:type="spellStart"/>
             <w:r>
               <w:rPr>
                 <w:rStyle w:val="RTiSWDocLiteralText"/>
               </w:rPr>
               <w:t>TableID</w:t>
             </w:r>
+            <w:proofErr w:type="spellEnd"/>
           </w:p>
         </w:tc>
         <w:tc>
@@ -774,12 +986,6 @@
         </w:tc>
       </w:tr>
       <w:tr>
-        <w:tblPrEx>
-          <w:tblCellMar>
-            <w:top w:w="0" w:type="dxa"/>
-            <w:bottom w:w="0" w:type="dxa"/>
-          </w:tblCellMar>
-        </w:tblPrEx>
         <w:trPr>
           <w:jc w:val="center"/>
         </w:trPr>
@@ -806,12 +1012,14 @@
                 <w:rStyle w:val="RTiSWDocLiteralText"/>
               </w:rPr>
             </w:pPr>
+            <w:proofErr w:type="spellStart"/>
             <w:r>
               <w:rPr>
                 <w:rStyle w:val="RTiSWDocLiteralText"/>
               </w:rPr>
               <w:t>TSIDColumn</w:t>
             </w:r>
+            <w:proofErr w:type="spellEnd"/>
           </w:p>
         </w:tc>
         <w:tc>
@@ -850,12 +1058,6 @@
         </w:tc>
       </w:tr>
       <w:tr>
-        <w:tblPrEx>
-          <w:tblCellMar>
-            <w:top w:w="0" w:type="dxa"/>
-            <w:bottom w:w="0" w:type="dxa"/>
-          </w:tblCellMar>
-        </w:tblPrEx>
         <w:trPr>
           <w:jc w:val="center"/>
         </w:trPr>
@@ -882,12 +1084,14 @@
                 <w:rStyle w:val="RTiSWDocLiteralText"/>
               </w:rPr>
             </w:pPr>
+            <w:proofErr w:type="spellStart"/>
             <w:r>
               <w:rPr>
                 <w:rStyle w:val="RTiSWDocLiteralText"/>
               </w:rPr>
               <w:t>TSIDFormat</w:t>
             </w:r>
+            <w:proofErr w:type="spellEnd"/>
           </w:p>
         </w:tc>
         <w:tc>
@@ -898,6 +1102,7 @@
             <w:r>
               <w:t xml:space="preserve">The specification to format the time series identifier to match the </w:t>
             </w:r>
+            <w:proofErr w:type="spellStart"/>
             <w:r>
               <w:rPr>
                 <w:rStyle w:val="RTiSWDocLiteralText"/>
@@ -916,6 +1121,7 @@
               </w:rPr>
               <w:t>SIDColumn</w:t>
             </w:r>
+            <w:proofErr w:type="spellEnd"/>
             <w:r>
               <w:t xml:space="preserve"> column.</w:t>
             </w:r>
@@ -936,18 +1142,16 @@
           </w:tcPr>
           <w:p>
             <w:r>
-              <w:t>Time series alias if available, or otherwise the time series identifier.</w:t>
+              <w:t xml:space="preserve">Time series alias if available, or otherwise the </w:t>
+            </w:r>
+            <w:r>
+              <w:lastRenderedPageBreak/>
+              <w:t>time series identifier.</w:t>
             </w:r>
           </w:p>
         </w:tc>
       </w:tr>
       <w:tr>
-        <w:tblPrEx>
-          <w:tblCellMar>
-            <w:top w:w="0" w:type="dxa"/>
-            <w:bottom w:w="0" w:type="dxa"/>
-          </w:tblCellMar>
-        </w:tblPrEx>
         <w:trPr>
           <w:jc w:val="center"/>
         </w:trPr>
@@ -965,6 +1169,7 @@
               <w:rPr>
                 <w:rStyle w:val="RTiSWDocLiteralText"/>
               </w:rPr>
+              <w:lastRenderedPageBreak/>
               <w:t>Table</w:t>
             </w:r>
           </w:p>
@@ -996,6 +1201,7 @@
             <w:r>
               <w:t>Table column name for data values that correspond to the input time series (</w:t>
             </w:r>
+            <w:proofErr w:type="spellStart"/>
             <w:r>
               <w:rPr>
                 <w:rStyle w:val="RTiSWDocLiteralText"/>
@@ -1008,6 +1214,7 @@
               </w:rPr>
               <w:t>SID</w:t>
             </w:r>
+            <w:proofErr w:type="spellEnd"/>
             <w:r>
               <w:t>)</w:t>
             </w:r>
@@ -1033,12 +1240,6 @@
         </w:tc>
       </w:tr>
       <w:tr>
-        <w:tblPrEx>
-          <w:tblCellMar>
-            <w:top w:w="0" w:type="dxa"/>
-            <w:bottom w:w="0" w:type="dxa"/>
-          </w:tblCellMar>
-        </w:tblPrEx>
         <w:trPr>
           <w:jc w:val="center"/>
         </w:trPr>
@@ -1052,12 +1253,14 @@
                 <w:rStyle w:val="RTiSWDocLiteralText"/>
               </w:rPr>
             </w:pPr>
+            <w:proofErr w:type="spellStart"/>
             <w:r>
               <w:rPr>
                 <w:rStyle w:val="RTiSWDocLiteralText"/>
               </w:rPr>
               <w:t>SortInput</w:t>
             </w:r>
+            <w:proofErr w:type="spellEnd"/>
           </w:p>
         </w:tc>
         <w:tc>
@@ -1082,12 +1285,6 @@
         </w:tc>
       </w:tr>
       <w:tr>
-        <w:tblPrEx>
-          <w:tblCellMar>
-            <w:top w:w="0" w:type="dxa"/>
-            <w:bottom w:w="0" w:type="dxa"/>
-          </w:tblCellMar>
-        </w:tblPrEx>
         <w:trPr>
           <w:jc w:val="center"/>
         </w:trPr>
@@ -1130,6 +1327,7 @@
             <w:r>
               <w:t>Table column name for data values that correspond to the output time series identifier (</w:t>
             </w:r>
+            <w:proofErr w:type="spellStart"/>
             <w:r>
               <w:rPr>
                 <w:rStyle w:val="RTiSWDocLiteralText"/>
@@ -1142,6 +1340,7 @@
               </w:rPr>
               <w:t>TSID</w:t>
             </w:r>
+            <w:proofErr w:type="spellEnd"/>
             <w:r>
               <w:t>)</w:t>
             </w:r>
@@ -1167,12 +1366,6 @@
         </w:tc>
       </w:tr>
       <w:tr>
-        <w:tblPrEx>
-          <w:tblCellMar>
-            <w:top w:w="0" w:type="dxa"/>
-            <w:bottom w:w="0" w:type="dxa"/>
-          </w:tblCellMar>
-        </w:tblPrEx>
         <w:trPr>
           <w:jc w:val="center"/>
         </w:trPr>
@@ -1199,12 +1392,14 @@
                 <w:rStyle w:val="RTiSWDocLiteralText"/>
               </w:rPr>
             </w:pPr>
+            <w:proofErr w:type="spellStart"/>
             <w:r>
               <w:rPr>
                 <w:rStyle w:val="RTiSWDocLiteralText"/>
               </w:rPr>
               <w:t>DateColumn</w:t>
             </w:r>
+            <w:proofErr w:type="spellEnd"/>
           </w:p>
         </w:tc>
         <w:tc>
@@ -1235,12 +1430,6 @@
         </w:tc>
       </w:tr>
       <w:tr>
-        <w:tblPrEx>
-          <w:tblCellMar>
-            <w:top w:w="0" w:type="dxa"/>
-            <w:bottom w:w="0" w:type="dxa"/>
-          </w:tblCellMar>
-        </w:tblPrEx>
         <w:trPr>
           <w:jc w:val="center"/>
         </w:trPr>
@@ -1254,12 +1443,14 @@
                 <w:rStyle w:val="RTiSWDocLiteralText"/>
               </w:rPr>
             </w:pPr>
+            <w:proofErr w:type="spellStart"/>
             <w:r>
               <w:rPr>
                 <w:rStyle w:val="RTiSWDocLiteralText"/>
               </w:rPr>
               <w:t>LookupMethod</w:t>
             </w:r>
+            <w:proofErr w:type="spellEnd"/>
           </w:p>
         </w:tc>
         <w:tc>
@@ -1304,12 +1495,14 @@
                 <w:numId w:val="3"/>
               </w:numPr>
             </w:pPr>
+            <w:proofErr w:type="spellStart"/>
             <w:r>
               <w:rPr>
                 <w:rStyle w:val="RTiSWDocLiteralText"/>
               </w:rPr>
               <w:t>PreviousValue</w:t>
             </w:r>
+            <w:proofErr w:type="spellEnd"/>
             <w:r>
               <w:t xml:space="preserve"> – pick the previous (lower) value in the table (exact matches use the lookup table value)</w:t>
             </w:r>
@@ -1321,12 +1514,14 @@
                 <w:numId w:val="3"/>
               </w:numPr>
             </w:pPr>
+            <w:proofErr w:type="spellStart"/>
             <w:r>
               <w:rPr>
                 <w:rStyle w:val="RTiSWDocLiteralText"/>
               </w:rPr>
               <w:t>NextValue</w:t>
             </w:r>
+            <w:proofErr w:type="spellEnd"/>
             <w:r>
               <w:t xml:space="preserve"> – pick the next (higher) value in the table (exact matches use the lookup table value)</w:t>
             </w:r>
@@ -1352,12 +1547,6 @@
         </w:tc>
       </w:tr>
       <w:tr>
-        <w:tblPrEx>
-          <w:tblCellMar>
-            <w:top w:w="0" w:type="dxa"/>
-            <w:bottom w:w="0" w:type="dxa"/>
-          </w:tblCellMar>
-        </w:tblPrEx>
         <w:trPr>
           <w:jc w:val="center"/>
         </w:trPr>
@@ -1371,25 +1560,29 @@
                 <w:rStyle w:val="RTiSWDocLiteralText"/>
               </w:rPr>
             </w:pPr>
+            <w:proofErr w:type="spellStart"/>
             <w:r>
               <w:rPr>
                 <w:rStyle w:val="RTiSWDocLiteralText"/>
               </w:rPr>
               <w:t>OutOfRange</w:t>
             </w:r>
-          </w:p>
-          <w:p>
-            <w:pPr>
-              <w:rPr>
-                <w:rStyle w:val="RTiSWDocLiteralText"/>
-              </w:rPr>
-            </w:pPr>
+            <w:proofErr w:type="spellEnd"/>
+          </w:p>
+          <w:p>
+            <w:pPr>
+              <w:rPr>
+                <w:rStyle w:val="RTiSWDocLiteralText"/>
+              </w:rPr>
+            </w:pPr>
+            <w:proofErr w:type="spellStart"/>
             <w:r>
               <w:rPr>
                 <w:rStyle w:val="RTiSWDocLiteralText"/>
               </w:rPr>
               <w:t>LookupMethod</w:t>
             </w:r>
+            <w:proofErr w:type="spellEnd"/>
           </w:p>
         </w:tc>
         <w:tc>
@@ -1434,13 +1627,14 @@
                 <w:numId w:val="4"/>
               </w:numPr>
             </w:pPr>
-            <w:r>
-              <w:rPr>
-                <w:rStyle w:val="RTiSWDocLiteralText"/>
-              </w:rPr>
-              <w:lastRenderedPageBreak/>
+            <w:proofErr w:type="spellStart"/>
+            <w:r>
+              <w:rPr>
+                <w:rStyle w:val="RTiSWDocLiteralText"/>
+              </w:rPr>
               <w:t>SetMissing</w:t>
             </w:r>
+            <w:proofErr w:type="spellEnd"/>
             <w:r>
               <w:t xml:space="preserve"> – set output to missing</w:t>
             </w:r>
@@ -1452,12 +1646,14 @@
                 <w:numId w:val="4"/>
               </w:numPr>
             </w:pPr>
+            <w:proofErr w:type="spellStart"/>
             <w:r>
               <w:rPr>
                 <w:rStyle w:val="RTiSWDocLiteralText"/>
               </w:rPr>
               <w:t>UseEndValue</w:t>
             </w:r>
+            <w:proofErr w:type="spellEnd"/>
             <w:r>
               <w:t xml:space="preserve"> – use the data value on the end</w:t>
             </w:r>
@@ -1468,23 +1664,18 @@
             <w:tcW w:w="1669" w:type="dxa"/>
           </w:tcPr>
           <w:p>
-            <w:r>
-              <w:rPr>
-                <w:rStyle w:val="RTiSWDocLiteralText"/>
-              </w:rPr>
-              <w:lastRenderedPageBreak/>
+            <w:proofErr w:type="spellStart"/>
+            <w:r>
+              <w:rPr>
+                <w:rStyle w:val="RTiSWDocLiteralText"/>
+              </w:rPr>
               <w:t>SetMissing</w:t>
             </w:r>
+            <w:proofErr w:type="spellEnd"/>
           </w:p>
         </w:tc>
       </w:tr>
       <w:tr>
-        <w:tblPrEx>
-          <w:tblCellMar>
-            <w:top w:w="0" w:type="dxa"/>
-            <w:bottom w:w="0" w:type="dxa"/>
-          </w:tblCellMar>
-        </w:tblPrEx>
         <w:trPr>
           <w:jc w:val="center"/>
         </w:trPr>
@@ -1498,13 +1689,14 @@
                 <w:rStyle w:val="RTiSWDocLiteralText"/>
               </w:rPr>
             </w:pPr>
-            <w:r>
-              <w:rPr>
-                <w:rStyle w:val="RTiSWDocLiteralText"/>
-              </w:rPr>
-              <w:lastRenderedPageBreak/>
+            <w:proofErr w:type="spellStart"/>
+            <w:r>
+              <w:rPr>
+                <w:rStyle w:val="RTiSWDocLiteralText"/>
+              </w:rPr>
               <w:t>OutOfRange</w:t>
             </w:r>
+            <w:proofErr w:type="spellEnd"/>
           </w:p>
           <w:p>
             <w:pPr>
@@ -1596,12 +1788,6 @@
         </w:tc>
       </w:tr>
       <w:tr>
-        <w:tblPrEx>
-          <w:tblCellMar>
-            <w:top w:w="0" w:type="dxa"/>
-            <w:bottom w:w="0" w:type="dxa"/>
-          </w:tblCellMar>
-        </w:tblPrEx>
         <w:trPr>
           <w:jc w:val="center"/>
         </w:trPr>
@@ -1631,20 +1817,36 @@
             <w:r>
               <w:t xml:space="preserve">Indicates how to transform the data before interpolation, used when </w:t>
             </w:r>
-            <w:r>
-              <w:rPr>
-                <w:rStyle w:val="RTiSWDocLiteralText"/>
-              </w:rPr>
-              <w:t>LookupMethod=Interpolate</w:t>
+            <w:proofErr w:type="spellStart"/>
+            <w:r>
+              <w:rPr>
+                <w:rStyle w:val="RTiSWDocLiteralText"/>
+              </w:rPr>
+              <w:t>LookupMethod</w:t>
+            </w:r>
+            <w:proofErr w:type="spellEnd"/>
+            <w:r>
+              <w:rPr>
+                <w:rStyle w:val="RTiSWDocLiteralText"/>
+              </w:rPr>
+              <w:t>=Interpolate</w:t>
             </w:r>
             <w:r>
               <w:t xml:space="preserve"> and </w:t>
             </w:r>
-            <w:r>
-              <w:rPr>
-                <w:rStyle w:val="RTiSWDocLiteralText"/>
-              </w:rPr>
-              <w:t>OutOfRangeMethod=Extrapolate</w:t>
+            <w:proofErr w:type="spellStart"/>
+            <w:r>
+              <w:rPr>
+                <w:rStyle w:val="RTiSWDocLiteralText"/>
+              </w:rPr>
+              <w:t>OutOfRangeMethod</w:t>
+            </w:r>
+            <w:proofErr w:type="spellEnd"/>
+            <w:r>
+              <w:rPr>
+                <w:rStyle w:val="RTiSWDocLiteralText"/>
+              </w:rPr>
+              <w:t>=Extrapolate</w:t>
             </w:r>
             <w:r>
               <w:t xml:space="preserve">).  Specify as </w:t>
@@ -1685,12 +1887,14 @@
             <w:r>
               <w:t xml:space="preserve"> option is used, zero and negative values are replaced with the value specified by the </w:t>
             </w:r>
+            <w:proofErr w:type="spellStart"/>
             <w:r>
               <w:rPr>
                 <w:rStyle w:val="RTiSWDocLiteralText"/>
               </w:rPr>
               <w:t>LEZeroLogValue</w:t>
             </w:r>
+            <w:proofErr w:type="spellEnd"/>
             <w:r>
               <w:t xml:space="preserve"> parameter value for analysis (missing data values are ignored in the analysis).</w:t>
             </w:r>
@@ -1714,12 +1918,6 @@
         </w:tc>
       </w:tr>
       <w:tr>
-        <w:tblPrEx>
-          <w:tblCellMar>
-            <w:top w:w="0" w:type="dxa"/>
-            <w:bottom w:w="0" w:type="dxa"/>
-          </w:tblCellMar>
-        </w:tblPrEx>
         <w:trPr>
           <w:jc w:val="center"/>
         </w:trPr>
@@ -1733,25 +1931,29 @@
                 <w:rStyle w:val="RTiSWDocLiteralText"/>
               </w:rPr>
             </w:pPr>
+            <w:proofErr w:type="spellStart"/>
             <w:r>
               <w:rPr>
                 <w:rStyle w:val="RTiSWDocLiteralText"/>
               </w:rPr>
               <w:t>LEZero</w:t>
             </w:r>
-          </w:p>
-          <w:p>
-            <w:pPr>
-              <w:rPr>
-                <w:rStyle w:val="RTiSWDocLiteralText"/>
-              </w:rPr>
-            </w:pPr>
+            <w:proofErr w:type="spellEnd"/>
+          </w:p>
+          <w:p>
+            <w:pPr>
+              <w:rPr>
+                <w:rStyle w:val="RTiSWDocLiteralText"/>
+              </w:rPr>
+            </w:pPr>
+            <w:proofErr w:type="spellStart"/>
             <w:r>
               <w:rPr>
                 <w:rStyle w:val="RTiSWDocLiteralText"/>
               </w:rPr>
               <w:t>LogValue</w:t>
             </w:r>
+            <w:proofErr w:type="spellEnd"/>
           </w:p>
         </w:tc>
         <w:tc>
@@ -1784,12 +1986,6 @@
         </w:tc>
       </w:tr>
       <w:tr>
-        <w:tblPrEx>
-          <w:tblCellMar>
-            <w:top w:w="0" w:type="dxa"/>
-            <w:bottom w:w="0" w:type="dxa"/>
-          </w:tblCellMar>
-        </w:tblPrEx>
         <w:trPr>
           <w:jc w:val="center"/>
         </w:trPr>
@@ -1803,12 +1999,14 @@
                 <w:rStyle w:val="RTiSWDocLiteralText"/>
               </w:rPr>
             </w:pPr>
+            <w:proofErr w:type="spellStart"/>
             <w:r>
               <w:rPr>
                 <w:rStyle w:val="RTiSWDocLiteralText"/>
               </w:rPr>
               <w:t>SetStart</w:t>
             </w:r>
+            <w:proofErr w:type="spellEnd"/>
           </w:p>
         </w:tc>
         <w:tc>
@@ -1833,12 +2031,6 @@
         </w:tc>
       </w:tr>
       <w:tr>
-        <w:tblPrEx>
-          <w:tblCellMar>
-            <w:top w:w="0" w:type="dxa"/>
-            <w:bottom w:w="0" w:type="dxa"/>
-          </w:tblCellMar>
-        </w:tblPrEx>
         <w:trPr>
           <w:jc w:val="center"/>
         </w:trPr>
@@ -1852,12 +2044,15 @@
                 <w:rStyle w:val="RTiSWDocLiteralText"/>
               </w:rPr>
             </w:pPr>
-            <w:r>
-              <w:rPr>
-                <w:rStyle w:val="RTiSWDocLiteralText"/>
-              </w:rPr>
+            <w:proofErr w:type="spellStart"/>
+            <w:r>
+              <w:rPr>
+                <w:rStyle w:val="RTiSWDocLiteralText"/>
+              </w:rPr>
+              <w:lastRenderedPageBreak/>
               <w:t>SetEnd</w:t>
             </w:r>
+            <w:proofErr w:type="spellEnd"/>
           </w:p>
         </w:tc>
         <w:tc>
@@ -1882,12 +2077,6 @@
         </w:tc>
       </w:tr>
       <w:tr>
-        <w:tblPrEx>
-          <w:tblCellMar>
-            <w:top w:w="0" w:type="dxa"/>
-            <w:bottom w:w="0" w:type="dxa"/>
-          </w:tblCellMar>
-        </w:tblPrEx>
         <w:trPr>
           <w:jc w:val="center"/>
         </w:trPr>
@@ -1902,6 +2091,7 @@
                 <w:sz w:val="20"/>
               </w:rPr>
             </w:pPr>
+            <w:proofErr w:type="spellStart"/>
             <w:r>
               <w:rPr>
                 <w:rStyle w:val="RTiSWDocLiteralText"/>
@@ -1916,6 +2106,7 @@
               </w:rPr>
               <w:t>WindowStart</w:t>
             </w:r>
+            <w:proofErr w:type="spellEnd"/>
           </w:p>
         </w:tc>
         <w:tc>
@@ -1950,12 +2141,14 @@
               </w:rPr>
               <w:t xml:space="preserve">MM-DD </w:t>
             </w:r>
+            <w:proofErr w:type="spellStart"/>
             <w:r>
               <w:rPr>
                 <w:rStyle w:val="RTiSWDocLiteralText"/>
               </w:rPr>
               <w:t>hh</w:t>
             </w:r>
+            <w:proofErr w:type="spellEnd"/>
             <w:r>
               <w:t xml:space="preserve">, or </w:t>
             </w:r>
@@ -1965,6 +2158,7 @@
               </w:rPr>
               <w:t xml:space="preserve">MM-DD </w:t>
             </w:r>
+            <w:proofErr w:type="spellStart"/>
             <w:r>
               <w:rPr>
                 <w:rStyle w:val="RTiSWDocLiteralText"/>
@@ -1983,6 +2177,7 @@
               </w:rPr>
               <w:t>mm</w:t>
             </w:r>
+            <w:proofErr w:type="spellEnd"/>
             <w:r>
               <w:t xml:space="preserve">, consistent with the time series interval precision.  A year of </w:t>
             </w:r>
@@ -2001,6 +2196,18 @@
             <w:r>
               <w:t xml:space="preserve"> will be used internally to parse the date/time.  Use this parameter to limit data processing within the year, for example to output only a single month or a season.</w:t>
             </w:r>
+            <w:r>
+              <w:t xml:space="preserve">  A processor </w:t>
+            </w:r>
+            <w:r>
+              <w:rPr>
+                <w:rStyle w:val="RTiSWDocLiteralText"/>
+              </w:rPr>
+              <w:t>${Property}</w:t>
+            </w:r>
+            <w:r>
+              <w:t xml:space="preserve"> can be specified using the text field under the window date editor.</w:t>
+            </w:r>
           </w:p>
         </w:tc>
         <w:tc>
@@ -2009,18 +2216,15 @@
           </w:tcPr>
           <w:p>
             <w:r>
-              <w:t xml:space="preserve">Output the full year. </w:t>
+              <w:t>Lookup values for</w:t>
+            </w:r>
+            <w:r>
+              <w:t xml:space="preserve"> the full year. </w:t>
             </w:r>
           </w:p>
         </w:tc>
       </w:tr>
       <w:tr>
-        <w:tblPrEx>
-          <w:tblCellMar>
-            <w:top w:w="0" w:type="dxa"/>
-            <w:bottom w:w="0" w:type="dxa"/>
-          </w:tblCellMar>
-        </w:tblPrEx>
         <w:trPr>
           <w:jc w:val="center"/>
         </w:trPr>
@@ -2034,12 +2238,14 @@
                 <w:rStyle w:val="RTiSWDocLiteralText"/>
               </w:rPr>
             </w:pPr>
+            <w:proofErr w:type="spellStart"/>
             <w:r>
               <w:rPr>
                 <w:rStyle w:val="RTiSWDocLiteralText"/>
               </w:rPr>
               <w:t>SetWindowEnd</w:t>
             </w:r>
+            <w:proofErr w:type="spellEnd"/>
           </w:p>
         </w:tc>
         <w:tc>
@@ -2049,24 +2255,41 @@
           <w:p>
             <w:r>
               <w:t xml:space="preserve">Specify date/time for the output end within each year.  See </w:t>
+            </w:r>
+            <w:proofErr w:type="spellStart"/>
+            <w:r>
+              <w:rPr>
+                <w:rStyle w:val="RTiSWDocLiteralText"/>
+              </w:rPr>
+              <w:t>SetW</w:t>
+            </w:r>
+            <w:r>
+              <w:rPr>
+                <w:rStyle w:val="RTiSWDocLiteralText"/>
+              </w:rPr>
+              <w:t>indowStart</w:t>
+            </w:r>
+            <w:proofErr w:type="spellEnd"/>
+            <w:r>
+              <w:t xml:space="preserve"> for details.</w:t>
+            </w:r>
+            <w:r>
+              <w:t xml:space="preserve">  </w:t>
+            </w:r>
+            <w:r>
+              <w:t xml:space="preserve">A processor </w:t>
+            </w:r>
+            <w:r>
+              <w:rPr>
+                <w:rStyle w:val="RTiSWDocLiteralText"/>
+              </w:rPr>
+              <w:t>${Property}</w:t>
+            </w:r>
+            <w:r>
+              <w:t xml:space="preserve"> can be specified using the text field under the window date editor.</w:t>
             </w:r>
             <w:bookmarkStart w:id="0" w:name="_GoBack"/>
             <w:bookmarkEnd w:id="0"/>
-            <w:r>
-              <w:rPr>
-                <w:rStyle w:val="RTiSWDocLiteralText"/>
-              </w:rPr>
-              <w:t>SetW</w:t>
-            </w:r>
-            <w:r>
-              <w:rPr>
-                <w:rStyle w:val="RTiSWDocLiteralText"/>
-              </w:rPr>
-              <w:t>indowStart</w:t>
-            </w:r>
-            <w:r>
-              <w:t xml:space="preserve"> for details.</w:t>
-            </w:r>
           </w:p>
         </w:tc>
         <w:tc>
@@ -2075,7 +2298,10 @@
           </w:tcPr>
           <w:p>
             <w:r>
-              <w:t>Output the full year.</w:t>
+              <w:t>Lookup values for</w:t>
+            </w:r>
+            <w:r>
+              <w:t xml:space="preserve"> the full year.</w:t>
             </w:r>
           </w:p>
         </w:tc>
@@ -2091,36 +2317,14 @@
     <w:p/>
     <w:p/>
     <w:p/>
-    <w:p>
-      <w:r>
-        <w:br w:type="page"/>
-      </w:r>
-    </w:p>
-    <w:p/>
-    <w:p/>
-    <w:p>
-      <w:pPr>
-        <w:jc w:val="center"/>
-        <w:rPr>
-          <w:color w:val="D9D9D9"/>
-        </w:rPr>
-      </w:pPr>
-      <w:r>
-        <w:rPr>
-          <w:color w:val="D9D9D9"/>
-        </w:rPr>
-        <w:t>This page is intentionally blank.</w:t>
-      </w:r>
-    </w:p>
-    <w:p/>
     <w:p/>
     <w:sectPr>
-      <w:headerReference w:type="even" r:id="rId8"/>
-      <w:headerReference w:type="default" r:id="rId9"/>
-      <w:footerReference w:type="even" r:id="rId10"/>
-      <w:footerReference w:type="default" r:id="rId11"/>
-      <w:headerReference w:type="first" r:id="rId12"/>
-      <w:footerReference w:type="first" r:id="rId13"/>
+      <w:headerReference w:type="even" r:id="rId10"/>
+      <w:headerReference w:type="default" r:id="rId11"/>
+      <w:footerReference w:type="even" r:id="rId12"/>
+      <w:footerReference w:type="default" r:id="rId13"/>
+      <w:headerReference w:type="first" r:id="rId14"/>
+      <w:footerReference w:type="first" r:id="rId15"/>
       <w:type w:val="continuous"/>
       <w:pgSz w:w="12240" w:h="15840" w:code="1"/>
       <w:pgMar w:top="1440" w:right="1440" w:bottom="1440" w:left="1440" w:header="720" w:footer="720" w:gutter="0"/>
@@ -2160,6 +2364,8 @@
     <w:r>
       <w:t xml:space="preserve">Command Reference – </w:t>
     </w:r>
+    <w:proofErr w:type="spellStart"/>
+    <w:proofErr w:type="gramStart"/>
     <w:r>
       <w:t>Set</w:t>
     </w:r>
@@ -2178,8 +2384,13 @@
     <w:r>
       <w:t>Table</w:t>
     </w:r>
-    <w:r>
-      <w:t xml:space="preserve">() - </w:t>
+    <w:proofErr w:type="spellEnd"/>
+    <w:r>
+      <w:t>(</w:t>
+    </w:r>
+    <w:proofErr w:type="gramEnd"/>
+    <w:r>
+      <w:t xml:space="preserve">) - </w:t>
     </w:r>
     <w:r>
       <w:fldChar w:fldCharType="begin"/>
@@ -2194,7 +2405,7 @@
       <w:rPr>
         <w:noProof/>
       </w:rPr>
-      <w:t>4</w:t>
+      <w:t>2</w:t>
     </w:r>
     <w:r>
       <w:fldChar w:fldCharType="end"/>
@@ -2220,6 +2431,8 @@
       <w:tab/>
       <w:t xml:space="preserve">Command Reference – </w:t>
     </w:r>
+    <w:proofErr w:type="spellStart"/>
+    <w:proofErr w:type="gramStart"/>
     <w:r>
       <w:t>Set</w:t>
     </w:r>
@@ -2238,8 +2451,13 @@
     <w:r>
       <w:t>Table</w:t>
     </w:r>
-    <w:r>
-      <w:t xml:space="preserve">() - </w:t>
+    <w:proofErr w:type="spellEnd"/>
+    <w:r>
+      <w:t>(</w:t>
+    </w:r>
+    <w:proofErr w:type="gramEnd"/>
+    <w:r>
+      <w:t xml:space="preserve">) - </w:t>
     </w:r>
     <w:r>
       <w:fldChar w:fldCharType="begin"/>
@@ -2282,6 +2500,8 @@
     <w:r>
       <w:t xml:space="preserve">Command Reference – </w:t>
     </w:r>
+    <w:proofErr w:type="spellStart"/>
+    <w:proofErr w:type="gramStart"/>
     <w:r>
       <w:t>Set</w:t>
     </w:r>
@@ -2300,8 +2520,13 @@
     <w:r>
       <w:t>Table</w:t>
     </w:r>
-    <w:r>
-      <w:t xml:space="preserve">() - </w:t>
+    <w:proofErr w:type="spellEnd"/>
+    <w:r>
+      <w:t>(</w:t>
+    </w:r>
+    <w:proofErr w:type="gramEnd"/>
+    <w:r>
+      <w:t xml:space="preserve">) - </w:t>
     </w:r>
     <w:r>
       <w:fldChar w:fldCharType="begin"/>
@@ -2350,6 +2575,8 @@
     <w:pPr>
       <w:pStyle w:val="RTiSWDocHeader"/>
     </w:pPr>
+    <w:proofErr w:type="spellStart"/>
+    <w:proofErr w:type="gramStart"/>
     <w:r>
       <w:t>Set</w:t>
     </w:r>
@@ -2368,15 +2595,27 @@
     <w:r>
       <w:t>Table</w:t>
     </w:r>
-    <w:r>
-      <w:t>() Command</w:t>
+    <w:proofErr w:type="spellEnd"/>
+    <w:r>
+      <w:t>(</w:t>
+    </w:r>
+    <w:proofErr w:type="gramEnd"/>
+    <w:r>
+      <w:t>) Command</w:t>
     </w:r>
     <w:r>
       <w:tab/>
     </w:r>
     <w:r>
       <w:tab/>
-      <w:t>TSTool Documentation</w:t>
+    </w:r>
+    <w:proofErr w:type="spellStart"/>
+    <w:r>
+      <w:t>TSTool</w:t>
+    </w:r>
+    <w:proofErr w:type="spellEnd"/>
+    <w:r>
+      <w:t xml:space="preserve"> Documentation</w:t>
     </w:r>
   </w:p>
 </w:hdr>
@@ -2388,8 +2627,13 @@
     <w:pPr>
       <w:pStyle w:val="RTiSWDocHeader"/>
     </w:pPr>
-    <w:r>
-      <w:t>TSTool Documentation</w:t>
+    <w:proofErr w:type="spellStart"/>
+    <w:r>
+      <w:t>TSTool</w:t>
+    </w:r>
+    <w:proofErr w:type="spellEnd"/>
+    <w:r>
+      <w:t xml:space="preserve"> Documentation</w:t>
     </w:r>
     <w:r>
       <w:tab/>
@@ -2397,6 +2641,8 @@
     <w:r>
       <w:tab/>
     </w:r>
+    <w:proofErr w:type="spellStart"/>
+    <w:proofErr w:type="gramStart"/>
     <w:r>
       <w:t>Set</w:t>
     </w:r>
@@ -2415,8 +2661,13 @@
     <w:r>
       <w:t>Table</w:t>
     </w:r>
-    <w:r>
-      <w:t>() Command</w:t>
+    <w:proofErr w:type="spellEnd"/>
+    <w:r>
+      <w:t>(</w:t>
+    </w:r>
+    <w:proofErr w:type="gramEnd"/>
+    <w:r>
+      <w:t>) Command</w:t>
     </w:r>
   </w:p>
 </w:hdr>
@@ -2437,7 +2688,7 @@
 
 <file path=word/numbering.xml><?xml version="1.0" encoding="utf-8"?>
 <w:numbering xmlns:wpc="http://schemas.microsoft.com/office/word/2010/wordprocessingCanvas" xmlns:mc="http://schemas.openxmlformats.org/markup-compatibility/2006" xmlns:o="urn:schemas-microsoft-com:office:office" xmlns:r="http://schemas.openxmlformats.org/officeDocument/2006/relationships" xmlns:m="http://schemas.openxmlformats.org/officeDocument/2006/math" xmlns:v="urn:schemas-microsoft-com:vml" xmlns:wp14="http://schemas.microsoft.com/office/word/2010/wordprocessingDrawing" xmlns:wp="http://schemas.openxmlformats.org/drawingml/2006/wordprocessingDrawing" xmlns:w10="urn:schemas-microsoft-com:office:word" xmlns:w="http://schemas.openxmlformats.org/wordprocessingml/2006/main" xmlns:w14="http://schemas.microsoft.com/office/word/2010/wordml" xmlns:w15="http://schemas.microsoft.com/office/word/2012/wordml" xmlns:wpg="http://schemas.microsoft.com/office/word/2010/wordprocessingGroup" xmlns:wpi="http://schemas.microsoft.com/office/word/2010/wordprocessingInk" xmlns:wne="http://schemas.microsoft.com/office/word/2006/wordml" xmlns:wps="http://schemas.microsoft.com/office/word/2010/wordprocessingShape" mc:Ignorable="w14 w15 wp14">
-  <w:abstractNum w:abstractNumId="0">
+  <w:abstractNum w:abstractNumId="0" w15:restartNumberingAfterBreak="0">
     <w:nsid w:val="0EBF5814"/>
     <w:multiLevelType w:val="hybridMultilevel"/>
     <w:tmpl w:val="A15CCA04"/>
@@ -2550,7 +2801,7 @@
       </w:rPr>
     </w:lvl>
   </w:abstractNum>
-  <w:abstractNum w:abstractNumId="1">
+  <w:abstractNum w:abstractNumId="1" w15:restartNumberingAfterBreak="0">
     <w:nsid w:val="2E9B308E"/>
     <w:multiLevelType w:val="hybridMultilevel"/>
     <w:tmpl w:val="D222190C"/>
@@ -2663,7 +2914,7 @@
       </w:rPr>
     </w:lvl>
   </w:abstractNum>
-  <w:abstractNum w:abstractNumId="2">
+  <w:abstractNum w:abstractNumId="2" w15:restartNumberingAfterBreak="0">
     <w:nsid w:val="3C7464E0"/>
     <w:multiLevelType w:val="hybridMultilevel"/>
     <w:tmpl w:val="5462BE76"/>
@@ -2776,7 +3027,7 @@
       </w:rPr>
     </w:lvl>
   </w:abstractNum>
-  <w:abstractNum w:abstractNumId="3">
+  <w:abstractNum w:abstractNumId="3" w15:restartNumberingAfterBreak="0">
     <w:nsid w:val="7B9B343B"/>
     <w:multiLevelType w:val="hybridMultilevel"/>
     <w:tmpl w:val="F974938E"/>
@@ -2904,6 +3155,50 @@
     <w:lsdException w:name="Subtitle" w:qFormat="1"/>
     <w:lsdException w:name="Strong" w:qFormat="1"/>
     <w:lsdException w:name="Emphasis" w:qFormat="1"/>
+    <w:lsdException w:name="Normal Table" w:semiHidden="1" w:unhideWhenUsed="1"/>
+    <w:lsdException w:name="Table Simple 1" w:semiHidden="1" w:unhideWhenUsed="1"/>
+    <w:lsdException w:name="Table Simple 2" w:semiHidden="1" w:unhideWhenUsed="1"/>
+    <w:lsdException w:name="Table Simple 3" w:semiHidden="1" w:unhideWhenUsed="1"/>
+    <w:lsdException w:name="Table Classic 1" w:semiHidden="1" w:unhideWhenUsed="1"/>
+    <w:lsdException w:name="Table Classic 2" w:semiHidden="1" w:unhideWhenUsed="1"/>
+    <w:lsdException w:name="Table Classic 3" w:semiHidden="1" w:unhideWhenUsed="1"/>
+    <w:lsdException w:name="Table Classic 4" w:semiHidden="1" w:unhideWhenUsed="1"/>
+    <w:lsdException w:name="Table Colorful 1" w:semiHidden="1" w:unhideWhenUsed="1"/>
+    <w:lsdException w:name="Table Colorful 2" w:semiHidden="1" w:unhideWhenUsed="1"/>
+    <w:lsdException w:name="Table Colorful 3" w:semiHidden="1" w:unhideWhenUsed="1"/>
+    <w:lsdException w:name="Table Columns 1" w:semiHidden="1" w:unhideWhenUsed="1"/>
+    <w:lsdException w:name="Table Columns 2" w:semiHidden="1" w:unhideWhenUsed="1"/>
+    <w:lsdException w:name="Table Columns 3" w:semiHidden="1" w:unhideWhenUsed="1"/>
+    <w:lsdException w:name="Table Columns 4" w:semiHidden="1" w:unhideWhenUsed="1"/>
+    <w:lsdException w:name="Table Columns 5" w:semiHidden="1" w:unhideWhenUsed="1"/>
+    <w:lsdException w:name="Table Grid 1" w:semiHidden="1" w:unhideWhenUsed="1"/>
+    <w:lsdException w:name="Table Grid 2" w:semiHidden="1" w:unhideWhenUsed="1"/>
+    <w:lsdException w:name="Table Grid 3" w:semiHidden="1" w:unhideWhenUsed="1"/>
+    <w:lsdException w:name="Table Grid 4" w:semiHidden="1" w:unhideWhenUsed="1"/>
+    <w:lsdException w:name="Table Grid 5" w:semiHidden="1" w:unhideWhenUsed="1"/>
+    <w:lsdException w:name="Table Grid 6" w:semiHidden="1" w:unhideWhenUsed="1"/>
+    <w:lsdException w:name="Table Grid 7" w:semiHidden="1" w:unhideWhenUsed="1"/>
+    <w:lsdException w:name="Table Grid 8" w:semiHidden="1" w:unhideWhenUsed="1"/>
+    <w:lsdException w:name="Table List 1" w:semiHidden="1" w:unhideWhenUsed="1"/>
+    <w:lsdException w:name="Table List 2" w:semiHidden="1" w:unhideWhenUsed="1"/>
+    <w:lsdException w:name="Table List 3" w:semiHidden="1" w:unhideWhenUsed="1"/>
+    <w:lsdException w:name="Table List 4" w:semiHidden="1" w:unhideWhenUsed="1"/>
+    <w:lsdException w:name="Table List 5" w:semiHidden="1" w:unhideWhenUsed="1"/>
+    <w:lsdException w:name="Table List 6" w:semiHidden="1" w:unhideWhenUsed="1"/>
+    <w:lsdException w:name="Table List 7" w:semiHidden="1" w:unhideWhenUsed="1"/>
+    <w:lsdException w:name="Table List 8" w:semiHidden="1" w:unhideWhenUsed="1"/>
+    <w:lsdException w:name="Table 3D effects 1" w:semiHidden="1" w:unhideWhenUsed="1"/>
+    <w:lsdException w:name="Table 3D effects 2" w:semiHidden="1" w:unhideWhenUsed="1"/>
+    <w:lsdException w:name="Table 3D effects 3" w:semiHidden="1" w:unhideWhenUsed="1"/>
+    <w:lsdException w:name="Table Contemporary" w:semiHidden="1" w:unhideWhenUsed="1"/>
+    <w:lsdException w:name="Table Elegant" w:semiHidden="1" w:unhideWhenUsed="1"/>
+    <w:lsdException w:name="Table Professional" w:semiHidden="1" w:unhideWhenUsed="1"/>
+    <w:lsdException w:name="Table Subtle 1" w:semiHidden="1" w:unhideWhenUsed="1"/>
+    <w:lsdException w:name="Table Subtle 2" w:semiHidden="1" w:unhideWhenUsed="1"/>
+    <w:lsdException w:name="Table Web 1" w:semiHidden="1" w:unhideWhenUsed="1"/>
+    <w:lsdException w:name="Table Web 2" w:semiHidden="1" w:unhideWhenUsed="1"/>
+    <w:lsdException w:name="Table Web 3" w:semiHidden="1" w:unhideWhenUsed="1"/>
+    <w:lsdException w:name="Table Theme" w:semiHidden="1" w:unhideWhenUsed="1"/>
     <w:lsdException w:name="Placeholder Text" w:semiHidden="1" w:uiPriority="99"/>
     <w:lsdException w:name="No Spacing" w:uiPriority="1" w:qFormat="1"/>
     <w:lsdException w:name="Light Shading" w:uiPriority="60"/>
@@ -3252,11 +3547,15 @@
   </w:style>
   <w:style w:type="character" w:default="1" w:styleId="DefaultParagraphFont">
     <w:name w:val="Default Paragraph Font"/>
+    <w:uiPriority w:val="1"/>
     <w:semiHidden/>
+    <w:unhideWhenUsed/>
   </w:style>
   <w:style w:type="table" w:default="1" w:styleId="TableNormal">
     <w:name w:val="Normal Table"/>
+    <w:uiPriority w:val="99"/>
     <w:semiHidden/>
+    <w:unhideWhenUsed/>
     <w:tblPr>
       <w:tblInd w:w="0" w:type="dxa"/>
       <w:tblCellMar>
@@ -3269,7 +3568,9 @@
   </w:style>
   <w:style w:type="numbering" w:default="1" w:styleId="NoList">
     <w:name w:val="No List"/>
+    <w:uiPriority w:val="99"/>
     <w:semiHidden/>
+    <w:unhideWhenUsed/>
   </w:style>
   <w:style w:type="paragraph" w:customStyle="1" w:styleId="RTiSWDocChapterSubtitle">
     <w:name w:val="RTi SW Doc Chapter Subtitle"/>

</xml_diff>